<commit_message>
v2: Inclusión de la red de pedagogía
</commit_message>
<xml_diff>
--- a/CONVOCATORIA DEVNET.docx
+++ b/CONVOCATORIA DEVNET.docx
@@ -555,6 +555,88 @@
           </w:p>
         </w:tc>
       </w:tr>
+      <w:tr>
+        <w:trPr>
+          <w:trHeight w:val="300"/>
+        </w:trPr>
+        <w:tc>
+          <w:tcPr>
+            <w:tcW w:w="0" w:type="auto"/>
+            <w:vAlign w:val="center"/>
+          </w:tcPr>
+          <w:p>
+            <w:pPr>
+              <w:spacing w:after="0"/>
+              <w:jc w:val="center"/>
+              <w:rPr>
+                <w:rFonts w:asciiTheme="majorHAnsi" w:hAnsiTheme="majorHAnsi" w:cstheme="majorHAnsi"/>
+                <w:color w:val="000000" w:themeColor="text1"/>
+              </w:rPr>
+            </w:pPr>
+            <w:r>
+              <w:rPr>
+                <w:rFonts w:asciiTheme="majorHAnsi" w:hAnsiTheme="majorHAnsi" w:cstheme="majorHAnsi"/>
+                <w:b/>
+                <w:bCs/>
+                <w:color w:val="000000" w:themeColor="text1"/>
+              </w:rPr>
+              <w:t>INSTITUCIONAL DE PEDAGOGÍA</w:t>
+            </w:r>
+          </w:p>
+        </w:tc>
+        <w:tc>
+          <w:tcPr>
+            <w:tcW w:w="0" w:type="auto"/>
+            <w:vAlign w:val="center"/>
+          </w:tcPr>
+          <w:p>
+            <w:pPr>
+              <w:spacing w:after="0" w:line="240" w:lineRule="auto"/>
+              <w:jc w:val="center"/>
+              <w:rPr>
+                <w:rFonts w:asciiTheme="majorHAnsi" w:hAnsiTheme="majorHAnsi" w:cstheme="majorHAnsi"/>
+                <w:color w:val="000000" w:themeColor="text1"/>
+                <w:lang w:bidi="es-ES"/>
+              </w:rPr>
+            </w:pPr>
+            <w:r>
+              <w:rPr>
+                <w:rFonts w:asciiTheme="majorHAnsi" w:hAnsiTheme="majorHAnsi" w:cstheme="majorHAnsi"/>
+                <w:color w:val="000000" w:themeColor="text1"/>
+                <w:lang w:bidi="es-ES"/>
+              </w:rPr>
+              <w:t>TODAS</w:t>
+            </w:r>
+          </w:p>
+        </w:tc>
+        <w:tc>
+          <w:tcPr>
+            <w:tcW w:w="4627" w:type="dxa"/>
+            <w:vAlign w:val="center"/>
+          </w:tcPr>
+          <w:p>
+            <w:pPr>
+              <w:spacing w:after="0" w:line="240" w:lineRule="auto"/>
+              <w:jc w:val="both"/>
+              <w:rPr>
+                <w:rFonts w:asciiTheme="majorHAnsi" w:hAnsiTheme="majorHAnsi" w:cstheme="majorHAnsi"/>
+                <w:color w:val="000000" w:themeColor="text1"/>
+                <w:lang w:bidi="es-ES"/>
+              </w:rPr>
+            </w:pPr>
+            <w:r>
+              <w:rPr>
+                <w:rFonts w:asciiTheme="majorHAnsi" w:hAnsiTheme="majorHAnsi" w:cstheme="majorHAnsi"/>
+                <w:b/>
+                <w:bCs/>
+                <w:color w:val="000000" w:themeColor="text1"/>
+                <w:lang w:bidi="es-ES"/>
+              </w:rPr>
+              <w:t> Implementar soluciones tecnológicas en la formación</w:t>
+            </w:r>
+          </w:p>
+        </w:tc>
+      </w:tr>
     </w:tbl>
     <w:bookmarkEnd w:id="0"/>
     <w:p>
@@ -711,7 +793,7 @@
           <w:sz w:val="22"/>
           <w:szCs w:val="22"/>
         </w:rPr>
-        <w:t xml:space="preserve"> se presenta como una iniciativa clave que integra el desarrollo de software con el conocimiento en redes, permitiendo a los profesionales automatizar tareas, integrar sistemas, mejorar tiempos de respuesta ante incidentes y reducir la complejidad operativa en entornos de red híbridos (físicos y virtualizados)</w:t>
+        <w:t xml:space="preserve"> se presenta como una iniciativa clave que integra el desarrollo de software con el conocimiento en redes, permitiendo a los profesionales automatizar tareas, </w:t>
       </w:r>
       <w:r>
         <w:rPr>
@@ -720,7 +802,8 @@
           <w:sz w:val="22"/>
           <w:szCs w:val="22"/>
         </w:rPr>
-        <w:t xml:space="preserve">, avanzando así </w:t>
+        <w:lastRenderedPageBreak/>
+        <w:t>integrar sistemas, mejorar tiempos de respuesta ante incidentes y reducir la complejidad operativa en entornos de red híbridos (físicos y virtualizados)</w:t>
       </w:r>
       <w:r>
         <w:rPr>
@@ -729,7 +812,7 @@
           <w:sz w:val="22"/>
           <w:szCs w:val="22"/>
         </w:rPr>
-        <w:t xml:space="preserve">hacia modelos de </w:t>
+        <w:t xml:space="preserve">, avanzando así </w:t>
       </w:r>
       <w:r>
         <w:rPr>
@@ -738,8 +821,7 @@
           <w:sz w:val="22"/>
           <w:szCs w:val="22"/>
         </w:rPr>
-        <w:lastRenderedPageBreak/>
-        <w:t>operación más ágiles, escalables y sostenibles en sectores como educación, salud, agricultura, industria y administración pública.</w:t>
+        <w:t>hacia modelos de operación más ágiles, escalables y sostenibles en sectores como educación, salud, agricultura, industria y administración pública.</w:t>
       </w:r>
     </w:p>
     <w:p>
@@ -1780,6 +1862,7 @@
           <w:sz w:val="22"/>
           <w:szCs w:val="22"/>
         </w:rPr>
+        <w:lastRenderedPageBreak/>
         <w:t>Jornada Presencial Sincrónica mediada por TIC</w:t>
       </w:r>
       <w:r>
@@ -1986,7 +2069,6 @@
                 <w:b/>
                 <w:color w:val="auto"/>
               </w:rPr>
-              <w:lastRenderedPageBreak/>
               <w:t>Fecha</w:t>
             </w:r>
           </w:p>
@@ -8050,14 +8132,7 @@
           <w:b/>
           <w:bCs/>
         </w:rPr>
-        <w:t xml:space="preserve">, </w:t>
-      </w:r>
-      <w:r>
-        <w:rPr>
-          <w:b/>
-          <w:bCs/>
-        </w:rPr>
-        <w:t xml:space="preserve">21730061         FUNDAMENTOS DE PROGRAMACIÓN  60 </w:t>
+        <w:t xml:space="preserve">, 21730061         FUNDAMENTOS DE PROGRAMACIÓN  60 </w:t>
       </w:r>
       <w:proofErr w:type="gramStart"/>
       <w:r>

</xml_diff>

<commit_message>
actualizacion con mi rutina y sena en rojo
</commit_message>
<xml_diff>
--- a/CONVOCATORIA DEVNET.docx
+++ b/CONVOCATORIA DEVNET.docx
@@ -2,6 +2,34 @@
 <file path=word/document.xml><?xml version="1.0" encoding="utf-8"?>
 <w:document xmlns:wpc="http://schemas.microsoft.com/office/word/2010/wordprocessingCanvas" xmlns:cx="http://schemas.microsoft.com/office/drawing/2014/chartex" xmlns:cx1="http://schemas.microsoft.com/office/drawing/2015/9/8/chartex" xmlns:cx2="http://schemas.microsoft.com/office/drawing/2015/10/21/chartex" xmlns:cx3="http://schemas.microsoft.com/office/drawing/2016/5/9/chartex" xmlns:cx4="http://schemas.microsoft.com/office/drawing/2016/5/10/chartex" xmlns:cx5="http://schemas.microsoft.com/office/drawing/2016/5/11/chartex" xmlns:cx6="http://schemas.microsoft.com/office/drawing/2016/5/12/chartex" xmlns:cx7="http://schemas.microsoft.com/office/drawing/2016/5/13/chartex" xmlns:cx8="http://schemas.microsoft.com/office/drawing/2016/5/14/chartex" xmlns:mc="http://schemas.openxmlformats.org/markup-compatibility/2006" xmlns:aink="http://schemas.microsoft.com/office/drawing/2016/ink" xmlns:am3d="http://schemas.microsoft.com/office/drawing/2017/model3d" xmlns:o="urn:schemas-microsoft-com:office:office" xmlns:oel="http://schemas.microsoft.com/office/2019/extlst" xmlns:r="http://schemas.openxmlformats.org/officeDocument/2006/relationships" xmlns:m="http://schemas.openxmlformats.org/officeDocument/2006/math" xmlns:v="urn:schemas-microsoft-com:vml" xmlns:wp14="http://schemas.microsoft.com/office/word/2010/wordprocessingDrawing" xmlns:wp="http://schemas.openxmlformats.org/drawingml/2006/wordprocessingDrawing" xmlns:w10="urn:schemas-microsoft-com:office:word" xmlns:w="http://schemas.openxmlformats.org/wordprocessingml/2006/main" xmlns:w14="http://schemas.microsoft.com/office/word/2010/wordml" xmlns:w15="http://schemas.microsoft.com/office/word/2012/wordml" xmlns:w16cex="http://schemas.microsoft.com/office/word/2018/wordml/cex" xmlns:w16cid="http://schemas.microsoft.com/office/word/2016/wordml/cid" xmlns:w16="http://schemas.microsoft.com/office/word/2018/wordml" xmlns:w16du="http://schemas.microsoft.com/office/word/2023/wordml/word16du" xmlns:w16sdtdh="http://schemas.microsoft.com/office/word/2020/wordml/sdtdatahash" xmlns:w16sdtfl="http://schemas.microsoft.com/office/word/2024/wordml/sdtformatlock" xmlns:w16se="http://schemas.microsoft.com/office/word/2015/wordml/symex" xmlns:wpg="http://schemas.microsoft.com/office/word/2010/wordprocessingGroup" xmlns:wpi="http://schemas.microsoft.com/office/word/2010/wordprocessingInk" xmlns:wne="http://schemas.microsoft.com/office/word/2006/wordml" xmlns:wps="http://schemas.microsoft.com/office/word/2010/wordprocessingShape" mc:Ignorable="w14 w15 w16se w16cid w16 w16cex w16sdtdh w16sdtfl w16du wp14">
   <w:body>
+    <w:p>
+      <w:pPr>
+        <w:spacing w:after="0" w:line="240" w:lineRule="auto"/>
+        <w:ind w:right="275"/>
+        <w:jc w:val="center"/>
+        <w:rPr>
+          <w:rFonts w:asciiTheme="majorHAnsi" w:eastAsia="Times New Roman" w:hAnsiTheme="majorHAnsi" w:cstheme="majorHAnsi"/>
+          <w:b/>
+          <w:bCs/>
+          <w:color w:val="EE0000"/>
+          <w:sz w:val="56"/>
+          <w:szCs w:val="56"/>
+          <w:lang w:eastAsia="es-ES"/>
+        </w:rPr>
+      </w:pPr>
+      <w:r>
+        <w:rPr>
+          <w:rFonts w:asciiTheme="majorHAnsi" w:eastAsia="Times New Roman" w:hAnsiTheme="majorHAnsi" w:cstheme="majorHAnsi"/>
+          <w:b/>
+          <w:bCs/>
+          <w:color w:val="EE0000"/>
+          <w:sz w:val="56"/>
+          <w:szCs w:val="56"/>
+          <w:lang w:eastAsia="es-ES"/>
+        </w:rPr>
+        <w:t>SENA</w:t>
+      </w:r>
+    </w:p>
     <w:p>
       <w:pPr>
         <w:spacing w:after="0" w:line="240" w:lineRule="auto"/>
@@ -773,6 +801,7 @@
           <w:sz w:val="22"/>
           <w:szCs w:val="22"/>
         </w:rPr>
+        <w:lastRenderedPageBreak/>
         <w:t xml:space="preserve">En este contexto, </w:t>
       </w:r>
       <w:proofErr w:type="spellStart"/>
@@ -793,17 +822,7 @@
           <w:sz w:val="22"/>
           <w:szCs w:val="22"/>
         </w:rPr>
-        <w:t xml:space="preserve"> se presenta como una iniciativa clave que integra el desarrollo de software con el conocimiento en redes, permitiendo a los profesionales automatizar tareas, </w:t>
-      </w:r>
-      <w:r>
-        <w:rPr>
-          <w:rFonts w:asciiTheme="majorHAnsi" w:hAnsiTheme="majorHAnsi" w:cstheme="majorHAnsi"/>
-          <w:color w:val="000000" w:themeColor="text1"/>
-          <w:sz w:val="22"/>
-          <w:szCs w:val="22"/>
-        </w:rPr>
-        <w:lastRenderedPageBreak/>
-        <w:t>integrar sistemas, mejorar tiempos de respuesta ante incidentes y reducir la complejidad operativa en entornos de red híbridos (físicos y virtualizados)</w:t>
+        <w:t xml:space="preserve"> se presenta como una iniciativa clave que integra el desarrollo de software con el conocimiento en redes, permitiendo a los profesionales automatizar tareas, integrar sistemas, mejorar tiempos de respuesta ante incidentes y reducir la complejidad operativa en entornos de red híbridos (físicos y virtualizados)</w:t>
       </w:r>
       <w:r>
         <w:rPr>

</xml_diff>